<commit_message>
Week 5 with Report and Presentation
</commit_message>
<xml_diff>
--- a/Week 4/Coursera Capstone-Project Proposal.docx
+++ b/Week 4/Coursera Capstone-Project Proposal.docx
@@ -19,23 +19,49 @@
           <w:sz w:val="28"/>
           <w:szCs w:val="28"/>
         </w:rPr>
-        <w:t xml:space="preserve">Coursera Capstone – Battle of the Neighbourhoods </w:t>
-      </w:r>
-    </w:p>
-    <w:p>
-      <w:pPr>
-        <w:jc w:val="center"/>
-        <w:rPr>
+        <w:t xml:space="preserve">Coursera Capstone – Battle of the </w:t>
+      </w:r>
+      <w:r>
+        <w:rPr>
+          <w:b/>
+          <w:bCs/>
           <w:sz w:val="28"/>
           <w:szCs w:val="28"/>
         </w:rPr>
-      </w:pPr>
-      <w:r>
+        <w:t xml:space="preserve">Neighbourhoods </w:t>
+      </w:r>
+    </w:p>
+    <w:p>
+      <w:pPr>
+        <w:jc w:val="center"/>
         <w:rPr>
           <w:sz w:val="28"/>
           <w:szCs w:val="28"/>
         </w:rPr>
-        <w:t xml:space="preserve">Business Problem </w:t>
+      </w:pPr>
+      <w:r>
+        <w:rPr>
+          <w:sz w:val="28"/>
+          <w:szCs w:val="28"/>
+        </w:rPr>
+        <w:t>Project</w:t>
+      </w:r>
+      <w:r>
+        <w:rPr>
+          <w:b/>
+          <w:bCs/>
+          <w:sz w:val="28"/>
+          <w:szCs w:val="28"/>
+        </w:rPr>
+        <w:t xml:space="preserve"> </w:t>
+      </w:r>
+      <w:bookmarkStart w:id="0" w:name="_GoBack"/>
+      <w:r>
+        <w:rPr>
+          <w:sz w:val="28"/>
+          <w:szCs w:val="28"/>
+        </w:rPr>
+        <w:t>Proposal</w:t>
       </w:r>
     </w:p>
     <w:p>
@@ -46,6 +72,8 @@
           <w:u w:val="single"/>
         </w:rPr>
       </w:pPr>
+      <w:bookmarkStart w:id="1" w:name="_Hlk30398337"/>
+      <w:bookmarkEnd w:id="0"/>
       <w:r>
         <w:rPr>
           <w:b/>
@@ -720,6 +748,7 @@
         <w:t xml:space="preserve"> </w:t>
       </w:r>
     </w:p>
+    <w:bookmarkEnd w:id="1"/>
     <w:p>
       <w:pPr>
         <w:jc w:val="both"/>
@@ -1174,6 +1203,7 @@
         <w:t xml:space="preserve">postcode district and the first coverage area are feed into the </w:t>
       </w:r>
       <w:proofErr w:type="spellStart"/>
+      <w:proofErr w:type="gramStart"/>
       <w:r>
         <w:rPr>
           <w:rFonts w:cstheme="minorHAnsi"/>
@@ -1183,6 +1213,7 @@
         <w:t>geolocator.geocode</w:t>
       </w:r>
       <w:proofErr w:type="spellEnd"/>
+      <w:proofErr w:type="gramEnd"/>
       <w:r>
         <w:rPr>
           <w:rFonts w:cstheme="minorHAnsi"/>
@@ -1719,6 +1750,7 @@
         <w:t xml:space="preserve"> (using </w:t>
       </w:r>
       <w:proofErr w:type="spellStart"/>
+      <w:proofErr w:type="gramStart"/>
       <w:r>
         <w:rPr>
           <w:rFonts w:cstheme="minorHAnsi"/>
@@ -1728,6 +1760,7 @@
         <w:t>geolocator.geocode</w:t>
       </w:r>
       <w:proofErr w:type="spellEnd"/>
+      <w:proofErr w:type="gramEnd"/>
       <w:r>
         <w:rPr>
           <w:rFonts w:cstheme="minorHAnsi"/>
@@ -2083,6 +2116,7 @@
         <w:t xml:space="preserve"> coordinates, the addresses are fed to the </w:t>
       </w:r>
       <w:proofErr w:type="spellStart"/>
+      <w:proofErr w:type="gramStart"/>
       <w:r>
         <w:rPr>
           <w:rFonts w:cstheme="minorHAnsi"/>
@@ -2092,6 +2126,7 @@
         <w:t>geolocator.geocode</w:t>
       </w:r>
       <w:proofErr w:type="spellEnd"/>
+      <w:proofErr w:type="gramEnd"/>
       <w:r>
         <w:rPr>
           <w:rFonts w:cstheme="minorHAnsi"/>
@@ -2585,17 +2620,7 @@
           <w:color w:val="000000" w:themeColor="text1"/>
           <w:shd w:val="clear" w:color="auto" w:fill="FFFFFF"/>
         </w:rPr>
-        <w:t xml:space="preserve"> The clusters are then examined to find possible business opportunities</w:t>
-      </w:r>
-      <w:bookmarkStart w:id="0" w:name="_GoBack"/>
-      <w:bookmarkEnd w:id="0"/>
-      <w:r>
-        <w:rPr>
-          <w:rFonts w:cstheme="minorHAnsi"/>
-          <w:color w:val="000000" w:themeColor="text1"/>
-          <w:shd w:val="clear" w:color="auto" w:fill="FFFFFF"/>
-        </w:rPr>
-        <w:t xml:space="preserve"> at each postal code.  </w:t>
+        <w:t xml:space="preserve"> The clusters are then examined to find possible business opportunities at each postal code.  </w:t>
       </w:r>
     </w:p>
     <w:p>

</xml_diff>